<commit_message>
Added Angles and more Help content to Regular Polygon
</commit_message>
<xml_diff>
--- a/Help Pages/regpolygonhelp.docx
+++ b/Help Pages/regpolygonhelp.docx
@@ -76,23 +76,10 @@
           <w:b/>
           <w:bCs/>
         </w:rPr>
-        <w:t>Perimeter</w:t>
-      </w:r>
-      <w:r>
-        <w:t xml:space="preserve"> is the distance around the outside of the </w:t>
-      </w:r>
-      <w:r>
-        <w:t xml:space="preserve">polygon, </w:t>
-      </w:r>
-      <w:proofErr w:type="spellStart"/>
-      <w:proofErr w:type="gramStart"/>
-      <w:r>
-        <w:t>ie</w:t>
-      </w:r>
-      <w:proofErr w:type="spellEnd"/>
-      <w:proofErr w:type="gramEnd"/>
-      <w:r>
-        <w:t xml:space="preserve"> the sum of all the side lengths</w:t>
+        <w:t>Angles</w:t>
+      </w:r>
+      <w:r>
+        <w:t xml:space="preserve"> indicate the interior angle of each vertex</w:t>
       </w:r>
     </w:p>
     <w:p/>
@@ -102,13 +89,23 @@
           <w:b/>
           <w:bCs/>
         </w:rPr>
-        <w:t>Area</w:t>
-      </w:r>
-      <w:r>
-        <w:t xml:space="preserve"> is the area inside the </w:t>
-      </w:r>
-      <w:r>
-        <w:t>polygon</w:t>
+        <w:t>Perimeter</w:t>
+      </w:r>
+      <w:r>
+        <w:t xml:space="preserve"> is the distance around the outside of the </w:t>
+      </w:r>
+      <w:r>
+        <w:t xml:space="preserve">polygon, </w:t>
+      </w:r>
+      <w:proofErr w:type="spellStart"/>
+      <w:proofErr w:type="gramStart"/>
+      <w:r>
+        <w:t>ie</w:t>
+      </w:r>
+      <w:proofErr w:type="spellEnd"/>
+      <w:proofErr w:type="gramEnd"/>
+      <w:r>
+        <w:t xml:space="preserve"> the sum of all the side lengths</w:t>
       </w:r>
     </w:p>
     <w:p/>
@@ -118,20 +115,90 @@
           <w:b/>
           <w:bCs/>
         </w:rPr>
-        <w:t>Inradius</w:t>
-      </w:r>
-      <w:r>
-        <w:t xml:space="preserve"> is the radius of the circle that fits inside the polygon and which just touches each of the polygon’s sides</w:t>
+        <w:t>Area</w:t>
+      </w:r>
+      <w:r>
+        <w:t xml:space="preserve"> is the area inside the </w:t>
+      </w:r>
+      <w:r>
+        <w:t>polygon</w:t>
       </w:r>
     </w:p>
     <w:p/>
     <w:p>
       <w:r>
+        <w:drawing>
+          <wp:inline distT="0" distB="0" distL="0" distR="0" wp14:anchorId="550E8665" wp14:editId="11E82782">
+            <wp:extent cx="1515533" cy="1495461"/>
+            <wp:effectExtent l="0" t="0" r="0" b="3175"/>
+            <wp:docPr id="1" name="Picture 1" descr="Shape&#10;&#10;Description automatically generated with low confidence"/>
+            <wp:cNvGraphicFramePr>
+              <a:graphicFrameLocks xmlns:a="http://schemas.openxmlformats.org/drawingml/2006/main" noChangeAspect="1"/>
+            </wp:cNvGraphicFramePr>
+            <a:graphic xmlns:a="http://schemas.openxmlformats.org/drawingml/2006/main">
+              <a:graphicData uri="http://schemas.openxmlformats.org/drawingml/2006/picture">
+                <pic:pic xmlns:pic="http://schemas.openxmlformats.org/drawingml/2006/picture">
+                  <pic:nvPicPr>
+                    <pic:cNvPr id="1" name="Picture 1" descr="Shape&#10;&#10;Description automatically generated with low confidence"/>
+                    <pic:cNvPicPr/>
+                  </pic:nvPicPr>
+                  <pic:blipFill>
+                    <a:blip r:embed="rId4"/>
+                    <a:stretch>
+                      <a:fillRect/>
+                    </a:stretch>
+                  </pic:blipFill>
+                  <pic:spPr>
+                    <a:xfrm>
+                      <a:off x="0" y="0"/>
+                      <a:ext cx="1570083" cy="1549289"/>
+                    </a:xfrm>
+                    <a:prstGeom prst="rect">
+                      <a:avLst/>
+                    </a:prstGeom>
+                  </pic:spPr>
+                </pic:pic>
+              </a:graphicData>
+            </a:graphic>
+          </wp:inline>
+        </w:drawing>
+      </w:r>
+    </w:p>
+    <w:p/>
+    <w:p>
+      <w:r>
+        <w:rPr>
+          <w:b/>
+          <w:bCs/>
+        </w:rPr>
+        <w:t>Inradius</w:t>
+      </w:r>
+      <w:r>
+        <w:rPr>
+          <w:b/>
+          <w:bCs/>
+        </w:rPr>
+        <w:t xml:space="preserve"> (IR)</w:t>
+      </w:r>
+      <w:r>
+        <w:t xml:space="preserve"> is the radius of the circle that fits inside the polygon and which just touches each of the polygon’s sides</w:t>
+      </w:r>
+    </w:p>
+    <w:p/>
+    <w:p>
+      <w:r>
         <w:rPr>
           <w:b/>
           <w:bCs/>
         </w:rPr>
         <w:t>Circumradius</w:t>
+      </w:r>
+      <w:r>
+        <w:rPr>
+          <w:b/>
+          <w:bCs/>
+        </w:rPr>
+        <w:t xml:space="preserve"> (CR)</w:t>
       </w:r>
       <w:r>
         <w:t xml:space="preserve"> is the radius of the circle into which the polygon fits and which runs through each of the polygon’s vertices</w:t>
@@ -548,7 +615,6 @@
   <w:style w:type="character" w:default="1" w:styleId="DefaultParagraphFont">
     <w:name w:val="Default Paragraph Font"/>
     <w:uiPriority w:val="1"/>
-    <w:semiHidden/>
     <w:unhideWhenUsed/>
   </w:style>
   <w:style w:type="table" w:default="1" w:styleId="TableNormal">

</xml_diff>